<commit_message>
WIP: Wire Up and ProtoType Finished
</commit_message>
<xml_diff>
--- a/Citations.docx
+++ b/Citations.docx
@@ -13,6 +13,12 @@
     <w:p>
       <w:r>
         <w:t>https://pixabay.com/photos/retirement-beach-sea-senior-palm-2271210/</w:t>
+      </w:r>
+    </w:p>
+    <w:p/>
+    <w:p>
+      <w:r>
+        <w:t>https://pixabay.com/photos/fish-sea-bream-barbecue-grilled-2366925/</w:t>
       </w:r>
     </w:p>
     <w:sectPr>
@@ -452,6 +458,29 @@
     <w:semiHidden/>
     <w:unhideWhenUsed/>
   </w:style>
+  <w:style w:type="character" w:styleId="Hyperlink">
+    <w:name w:val="Hyperlink"/>
+    <w:basedOn w:val="DefaultParagraphFont"/>
+    <w:uiPriority w:val="99"/>
+    <w:unhideWhenUsed/>
+    <w:rsid w:val="00645B77"/>
+    <w:rPr>
+      <w:color w:val="0563C1" w:themeColor="hyperlink"/>
+      <w:u w:val="single"/>
+    </w:rPr>
+  </w:style>
+  <w:style w:type="character" w:styleId="UnresolvedMention">
+    <w:name w:val="Unresolved Mention"/>
+    <w:basedOn w:val="DefaultParagraphFont"/>
+    <w:uiPriority w:val="99"/>
+    <w:semiHidden/>
+    <w:unhideWhenUsed/>
+    <w:rsid w:val="00645B77"/>
+    <w:rPr>
+      <w:color w:val="605E5C"/>
+      <w:shd w:val="clear" w:color="auto" w:fill="E1DFDD"/>
+    </w:rPr>
+  </w:style>
 </w:styles>
 </file>
 

</xml_diff>

<commit_message>
WIP: Dining Section Done
</commit_message>
<xml_diff>
--- a/Citations.docx
+++ b/Citations.docx
@@ -4,6 +4,12 @@
   <w:body>
     <w:sdt>
       <w:sdtPr>
+        <w:rPr>
+          <w:rFonts w:ascii="Times New Roman" w:eastAsiaTheme="minorHAnsi" w:hAnsi="Times New Roman" w:cs="Times New Roman"/>
+          <w:color w:val="auto"/>
+          <w:sz w:val="24"/>
+          <w:szCs w:val="24"/>
+        </w:rPr>
         <w:id w:val="638840589"/>
         <w:docPartObj>
           <w:docPartGallery w:val="Bibliographies"/>
@@ -12,12 +18,8 @@
       </w:sdtPr>
       <w:sdtEndPr>
         <w:rPr>
-          <w:rFonts w:ascii="Times New Roman" w:eastAsiaTheme="minorHAnsi" w:hAnsi="Times New Roman" w:cs="Times New Roman"/>
           <w:b/>
           <w:bCs/>
-          <w:color w:val="auto"/>
-          <w:sz w:val="24"/>
-          <w:szCs w:val="24"/>
         </w:rPr>
       </w:sdtEndPr>
       <w:sdtContent>
@@ -71,6 +73,35 @@
               <w:noProof/>
             </w:rPr>
             <w:t xml:space="preserve">. Retrieved from FontAwesome: https://origin.fontawesome.com/icons?d=gallery&amp;p=2 </w:t>
+          </w:r>
+        </w:p>
+        <w:p>
+          <w:pPr>
+            <w:pStyle w:val="Bibliography"/>
+            <w:ind w:left="720" w:hanging="720"/>
+            <w:rPr>
+              <w:noProof/>
+            </w:rPr>
+          </w:pPr>
+          <w:r>
+            <w:rPr>
+              <w:noProof/>
+            </w:rPr>
+            <w:t xml:space="preserve">Free-Photos. (2021, April 24). </w:t>
+          </w:r>
+          <w:r>
+            <w:rPr>
+              <w:i/>
+              <w:iCs/>
+              <w:noProof/>
+            </w:rPr>
+            <w:t>beach-girls-sunbathing-bikini-sand</w:t>
+          </w:r>
+          <w:r>
+            <w:rPr>
+              <w:noProof/>
+            </w:rPr>
+            <w:t>. Retrieved from Pixabay: https://pixabay.com/photos/beach-girls-sunbathing-bikini-sand-455752/</w:t>
           </w:r>
         </w:p>
         <w:p>
@@ -1060,11 +1091,32 @@
     <b:URL>https://origin.fontawesome.com/icons?d=gallery&amp;p=2 </b:URL>
     <b:RefOrder>4</b:RefOrder>
   </b:Source>
+  <b:Source>
+    <b:Tag>Fre21</b:Tag>
+    <b:SourceType>InternetSite</b:SourceType>
+    <b:Guid>{02207FFD-C668-429C-987B-74EB296B7332}</b:Guid>
+    <b:Author>
+      <b:Author>
+        <b:NameList>
+          <b:Person>
+            <b:Last>Free-Photos</b:Last>
+          </b:Person>
+        </b:NameList>
+      </b:Author>
+    </b:Author>
+    <b:Title>beach-girls-sunbathing-bikini-sand</b:Title>
+    <b:InternetSiteTitle>Pixabay</b:InternetSiteTitle>
+    <b:Year>2021</b:Year>
+    <b:Month>April</b:Month>
+    <b:Day>24</b:Day>
+    <b:URL>https://pixabay.com/photos/beach-girls-sunbathing-bikini-sand-455752/</b:URL>
+    <b:RefOrder>5</b:RefOrder>
+  </b:Source>
 </b:Sources>
 </file>
 
 <file path=customXml/itemProps1.xml><?xml version="1.0" encoding="utf-8"?>
-<ds:datastoreItem xmlns:ds="http://schemas.openxmlformats.org/officeDocument/2006/customXml" ds:itemID="{13E5EE89-7994-4B13-8BBA-C4EB37E3E637}">
+<ds:datastoreItem xmlns:ds="http://schemas.openxmlformats.org/officeDocument/2006/customXml" ds:itemID="{4B2345B8-8DB1-4FD1-B26B-F1E4E9AB735F}">
   <ds:schemaRefs>
     <ds:schemaRef ds:uri="http://schemas.openxmlformats.org/officeDocument/2006/bibliography"/>
   </ds:schemaRefs>

</xml_diff>